<commit_message>
De scope van maatregel M29 "ICTU zorgt dat een project verantwoord kan starten" gereduceerd tot het organiseren van de interne dienstverlening voor aanvang van een project en de titel hieraan aangepast: "ICTU organiseert voor aanvang van een project de interne dienstverlening". Closes #734.
</commit_message>
<xml_diff>
--- a/docs/wip/Neutraal-Template-Niet-Functionele-Eisen.docx
+++ b/docs/wip/Neutraal-Template-Niet-Functionele-Eisen.docx
@@ -1310,7 +1310,7 @@
     </w:p>
     <w:p>
       <w:r>
-        <w:t>Versie 3.1.0-dev, 04-04-2023</w:t>
+        <w:t>Versie 3.1.0-dev, 06-06-2023</w:t>
       </w:r>
     </w:p>
     <w:p>
@@ -6682,7 +6682,7 @@
               <w:jc w:val="left"/>
             </w:pPr>
             <w:r>
-              <w:t>Axe-core 4.6.3 regels</w:t>
+              <w:t>Axe-core 4.7.2 regels</w:t>
             </w:r>
           </w:p>
         </w:tc>

</xml_diff>

<commit_message>
Bump Python and wkhtmltopdf.
</commit_message>
<xml_diff>
--- a/docs/wip/Neutraal-Template-Niet-Functionele-Eisen.docx
+++ b/docs/wip/Neutraal-Template-Niet-Functionele-Eisen.docx
@@ -6712,7 +6712,7 @@
               <w:jc w:val="left"/>
             </w:pPr>
             <w:r>
-              <w:t>Axe-core 4.9.1 regels</w:t>
+              <w:t>Axe-core 4.10.0 regels</w:t>
             </w:r>
           </w:p>
         </w:tc>
@@ -13390,6 +13390,17 @@
                 <w:t>select-name</w:t>
               </w:r>
             </w:hyperlink>
+            <w:r>
+              <w:t xml:space="preserve">, </w:t>
+            </w:r>
+            <w:hyperlink r:id="rId195">
+              <w:r>
+                <w:rPr>
+                  <w:rStyle w:val="Hyperlink"/>
+                </w:rPr>
+                <w:t>summary-name</w:t>
+              </w:r>
+            </w:hyperlink>
           </w:p>
         </w:tc>
       </w:tr>
@@ -13415,7 +13426,7 @@
             <w:pPr>
               <w:jc w:val="left"/>
             </w:pPr>
-            <w:hyperlink r:id="rId195">
+            <w:hyperlink r:id="rId196">
               <w:r>
                 <w:rPr>
                   <w:rStyle w:val="Hyperlink"/>
@@ -13628,7 +13639,7 @@
             <w:pPr>
               <w:jc w:val="left"/>
             </w:pPr>
-            <w:hyperlink r:id="rId196">
+            <w:hyperlink r:id="rId197">
               <w:r>
                 <w:rPr>
                   <w:rStyle w:val="Hyperlink"/>
@@ -24214,7 +24225,7 @@
             <w:pPr>
               <w:jc w:val="left"/>
             </w:pPr>
-            <w:hyperlink r:id="rId197">
+            <w:hyperlink r:id="rId198">
               <w:r>
                 <w:rPr>
                   <w:rStyle w:val="Hyperlink"/>
@@ -24247,7 +24258,7 @@
             <w:pPr>
               <w:jc w:val="left"/>
             </w:pPr>
-            <w:hyperlink r:id="rId198">
+            <w:hyperlink r:id="rId199">
               <w:r>
                 <w:rPr>
                   <w:rStyle w:val="Hyperlink"/>
@@ -24280,7 +24291,7 @@
             <w:pPr>
               <w:jc w:val="left"/>
             </w:pPr>
-            <w:hyperlink r:id="rId199">
+            <w:hyperlink r:id="rId200">
               <w:r>
                 <w:rPr>
                   <w:rStyle w:val="Hyperlink"/>
@@ -24313,7 +24324,7 @@
             <w:pPr>
               <w:jc w:val="left"/>
             </w:pPr>
-            <w:hyperlink r:id="rId200">
+            <w:hyperlink r:id="rId201">
               <w:r>
                 <w:rPr>
                   <w:rStyle w:val="Hyperlink"/>
@@ -24346,7 +24357,7 @@
             <w:pPr>
               <w:jc w:val="left"/>
             </w:pPr>
-            <w:hyperlink r:id="rId201">
+            <w:hyperlink r:id="rId202">
               <w:r>
                 <w:rPr>
                   <w:rStyle w:val="Hyperlink"/>
@@ -24379,7 +24390,7 @@
             <w:pPr>
               <w:jc w:val="left"/>
             </w:pPr>
-            <w:hyperlink r:id="rId202">
+            <w:hyperlink r:id="rId203">
               <w:r>
                 <w:rPr>
                   <w:rStyle w:val="Hyperlink"/>
@@ -24412,7 +24423,7 @@
             <w:pPr>
               <w:jc w:val="left"/>
             </w:pPr>
-            <w:hyperlink r:id="rId203">
+            <w:hyperlink r:id="rId204">
               <w:r>
                 <w:rPr>
                   <w:rStyle w:val="Hyperlink"/>
@@ -24445,7 +24456,7 @@
             <w:pPr>
               <w:jc w:val="left"/>
             </w:pPr>
-            <w:hyperlink r:id="rId204">
+            <w:hyperlink r:id="rId205">
               <w:r>
                 <w:rPr>
                   <w:rStyle w:val="Hyperlink"/>
@@ -24478,7 +24489,7 @@
             <w:pPr>
               <w:jc w:val="left"/>
             </w:pPr>
-            <w:hyperlink r:id="rId205">
+            <w:hyperlink r:id="rId206">
               <w:r>
                 <w:rPr>
                   <w:rStyle w:val="Hyperlink"/>
@@ -24511,7 +24522,7 @@
             <w:pPr>
               <w:jc w:val="left"/>
             </w:pPr>
-            <w:hyperlink r:id="rId206">
+            <w:hyperlink r:id="rId207">
               <w:r>
                 <w:rPr>
                   <w:rStyle w:val="Hyperlink"/>
@@ -24544,7 +24555,7 @@
             <w:pPr>
               <w:jc w:val="left"/>
             </w:pPr>
-            <w:hyperlink r:id="rId207">
+            <w:hyperlink r:id="rId208">
               <w:r>
                 <w:rPr>
                   <w:rStyle w:val="Hyperlink"/>
@@ -24577,7 +24588,7 @@
             <w:pPr>
               <w:jc w:val="left"/>
             </w:pPr>
-            <w:hyperlink r:id="rId208">
+            <w:hyperlink r:id="rId209">
               <w:r>
                 <w:rPr>
                   <w:rStyle w:val="Hyperlink"/>
@@ -24610,7 +24621,7 @@
             <w:pPr>
               <w:jc w:val="left"/>
             </w:pPr>
-            <w:hyperlink r:id="rId209">
+            <w:hyperlink r:id="rId210">
               <w:r>
                 <w:rPr>
                   <w:rStyle w:val="Hyperlink"/>
@@ -24643,7 +24654,7 @@
             <w:pPr>
               <w:jc w:val="left"/>
             </w:pPr>
-            <w:hyperlink r:id="rId210">
+            <w:hyperlink r:id="rId211">
               <w:r>
                 <w:rPr>
                   <w:rStyle w:val="Hyperlink"/>
@@ -24676,7 +24687,7 @@
             <w:pPr>
               <w:jc w:val="left"/>
             </w:pPr>
-            <w:hyperlink r:id="rId211">
+            <w:hyperlink r:id="rId212">
               <w:r>
                 <w:rPr>
                   <w:rStyle w:val="Hyperlink"/>
@@ -24718,7 +24729,7 @@
       <w:r>
         <w:t xml:space="preserve">Overheidsprojecten waarin software wordt ontwikkeld of onderhouden kampen nog vaak met vertraging, budgetoverschrijding of een eindresultaat met te lage kwaliteit. Zo concludeerde de commissie-Elias in haar </w:t>
       </w:r>
-      <w:hyperlink r:id="rId212">
+      <w:hyperlink r:id="rId213">
         <w:r>
           <w:rPr>
             <w:rStyle w:val="Hyperlink"/>
@@ -24749,7 +24760,7 @@
       <w:r>
         <w:t xml:space="preserve">Met behulp van de ICTU Kwaliteitsaanpak Softwareontwikkeling heeft ICTU samen met andere overheden inmiddels enige tientallen projecten succesvol uitgevoerd. ICTU wil deze aanpak graag aanvullen met de ervaringen en geleerde lessen van andere organisaties en deze overdraagbaar maken en breder uitdragen. Om die reden stelt ICTU deze Kwaliteitsaanpak aan iedereen beschikbaar via </w:t>
       </w:r>
-      <w:hyperlink r:id="rId213">
+      <w:hyperlink r:id="rId214">
         <w:r>
           <w:rPr>
             <w:rStyle w:val="Hyperlink"/>
@@ -24811,7 +24822,7 @@
       <w:r>
         <w:t xml:space="preserve">De Kwaliteitsaanpak is een evoluerende aanpak, gebaseerd op de ervaringen die ICTU continu opdoet in de projecten waarin ICTU samen met opdrachtgevende organisaties maatwerksoftware ontwikkelt en onderhoudt. ICTU hanteert daarbij de vuistregel dat als tenminste 80% van de projecten minstens 80% van de tijd een bepaalde werkwijze hanteren, voor die werkwijze een maatregel in de Kwaliteitsaanpak wordt opgenomen. Maar het kan ook voorkomen dat maatregelen om andere redenen landen in de Kwaliteitsaanpak; denk aan het toegankelijk maken van software dat wettelijk verplicht is. Zie ook de wijzigingsgeschiedenis in </w:t>
       </w:r>
-      <w:hyperlink r:id="rId214">
+      <w:hyperlink r:id="rId215">
         <w:r>
           <w:rPr>
             <w:rStyle w:val="Hyperlink"/>
@@ -24822,7 +24833,7 @@
       <w:r>
         <w:t xml:space="preserve"> of </w:t>
       </w:r>
-      <w:hyperlink r:id="rId215">
+      <w:hyperlink r:id="rId216">
         <w:r>
           <w:rPr>
             <w:rStyle w:val="Hyperlink"/>

</xml_diff>

<commit_message>
Link maatregelen in self-assessment checklist.
De maatregelennummers in de self-assessment checklist linken naar de bijbehorende maatregelen in de online versie van de Kwaliteitsaanpak.

Closes #957.
</commit_message>
<xml_diff>
--- a/docs/wip/Neutraal-Template-Niet-Functionele-Eisen.docx
+++ b/docs/wip/Neutraal-Template-Niet-Functionele-Eisen.docx
@@ -1062,7 +1062,7 @@
     </w:p>
     <w:p>
       <w:r>
-        <w:t>Versie wip, 04-03-2025</w:t>
+        <w:t>Versie wip, 24-03-2025</w:t>
       </w:r>
     </w:p>
     <w:p>
@@ -5732,7 +5732,7 @@
               <w:jc w:val="left"/>
             </w:pPr>
             <w:r>
-              <w:t>Axe-core 4.10.2 regels</w:t>
+              <w:t>Axe-core 4.10.3 regels</w:t>
             </w:r>
           </w:p>
         </w:tc>

</xml_diff>

<commit_message>
Link maatregelen in self-assessment checklist. (#1022)
De maatregelennummers in de self-assessment checklist linken naar de bijbehorende maatregelen in de online versie van de Kwaliteitsaanpak.

Closes #957.

Co-authored-by: dependabot[bot] <49699333+dependabot[bot]@users.noreply.github.com>
</commit_message>
<xml_diff>
--- a/docs/wip/Neutraal-Template-Niet-Functionele-Eisen.docx
+++ b/docs/wip/Neutraal-Template-Niet-Functionele-Eisen.docx
@@ -1062,7 +1062,7 @@
     </w:p>
     <w:p>
       <w:r>
-        <w:t>Versie wip, 04-03-2025</w:t>
+        <w:t>Versie wip, 24-03-2025</w:t>
       </w:r>
     </w:p>
     <w:p>
@@ -5732,7 +5732,7 @@
               <w:jc w:val="left"/>
             </w:pPr>
             <w:r>
-              <w:t>Axe-core 4.10.2 regels</w:t>
+              <w:t>Axe-core 4.10.3 regels</w:t>
             </w:r>
           </w:p>
         </w:tc>

</xml_diff>